<commit_message>
a couple of Team Mayhem edits
</commit_message>
<xml_diff>
--- a/Team Mayhem.docx
+++ b/Team Mayhem.docx
@@ -196,16 +196,22 @@
       <w:pPr>
         <w:pStyle w:val="Heading1"/>
       </w:pPr>
+      <w:r>
+        <w:t xml:space="preserve">Question 1: </w:t>
+      </w:r>
+      <w:r>
+        <w:t xml:space="preserve">Did </w:t>
+      </w:r>
+      <w:r>
+        <w:t xml:space="preserve">the </w:t>
+      </w:r>
+      <w:r>
+        <w:t>rate</w:t>
+      </w:r>
       <w:bookmarkStart w:id="0" w:name="_GoBack"/>
       <w:bookmarkEnd w:id="0"/>
       <w:r>
-        <w:t xml:space="preserve">Question 1: </w:t>
-      </w:r>
-      <w:r>
-        <w:t xml:space="preserve">Did </w:t>
-      </w:r>
-      <w:r>
-        <w:t>the total number of</w:t>
+        <w:t xml:space="preserve"> of</w:t>
       </w:r>
       <w:r>
         <w:t xml:space="preserve"> automobile </w:t>
@@ -246,15 +252,7 @@
         <w:t xml:space="preserve">) </w:t>
       </w:r>
       <w:r>
-        <w:t xml:space="preserve"> provides a query application on its website for accessing total accident data.  This data was used to run a regression against the number of smartphone users per year.  The chart below shows the results form this regression.  The R-squared value for </w:t>
-      </w:r>
-      <w:proofErr w:type="gramStart"/>
-      <w:r>
-        <w:t>this regressions</w:t>
-      </w:r>
-      <w:proofErr w:type="gramEnd"/>
-      <w:r>
-        <w:t xml:space="preserve"> is 0.862 which suggests there is </w:t>
+        <w:t xml:space="preserve"> provides a query application on its website for accessing total accident data.  This data was used to run a regression against the number of smartphone users per year.  The chart below shows the results form this regression.  The R-squared value for this regressions is 0.862 which suggests there is </w:t>
       </w:r>
       <w:r>
         <w:t xml:space="preserve">somewhat of a </w:t>
@@ -698,16 +696,7 @@
         <w:pStyle w:val="Heading1"/>
       </w:pPr>
       <w:r>
-        <w:t xml:space="preserve">Question </w:t>
-      </w:r>
-      <w:r>
-        <w:t>3</w:t>
-      </w:r>
-      <w:r>
-        <w:t xml:space="preserve">: </w:t>
-      </w:r>
-      <w:r>
-        <w:t>Does age impact the rate of fatalities from automobile accidents?</w:t>
+        <w:t>Question 3: Does age impact the rate of fatalities from automobile accidents?</w:t>
       </w:r>
     </w:p>
     <w:p>
@@ -923,15 +912,7 @@
     </w:p>
     <w:p>
       <w:r>
-        <w:t xml:space="preserve">Accessing data from the FARS site was limited to 5,000 requests at a time.  This made calling all accidents difficult and very time consuming. This contributed to why we focused on total fatalities per state versus all accidents.  We </w:t>
-      </w:r>
-      <w:proofErr w:type="gramStart"/>
-      <w:r>
-        <w:t>made the assumption</w:t>
-      </w:r>
-      <w:proofErr w:type="gramEnd"/>
-      <w:r>
-        <w:t xml:space="preserve"> that the percent of accidents that are fatalities translates across states (though population density may impact this).  Also impacted the number of states’ data we pulled</w:t>
+        <w:t>Accessing data from the FARS site was limited to 5,000 requests at a time.  This made calling all accidents difficult and very time consuming. This contributed to why we focused on total fatalities per state versus all accidents.  We made the assumption that the percent of accidents that are fatalities translates across states (though population density may impact this).  Also impacted the number of states’ data we pulled</w:t>
       </w:r>
     </w:p>
     <w:p>

</xml_diff>